<commit_message>
updates about potential speakers
</commit_message>
<xml_diff>
--- a/3 Notes/sketched overview of MA.docx
+++ b/3 Notes/sketched overview of MA.docx
@@ -238,16 +238,7 @@
           <w:szCs w:val="24"/>
           <w:lang w:val="de-DE"/>
         </w:rPr>
-        <w:t xml:space="preserve"> </w:t>
-      </w:r>
-      <w:r>
-        <w:rPr>
-          <w:rFonts w:ascii="Arial" w:hAnsi="Arial" w:cs="Arial"/>
-          <w:sz w:val="24"/>
-          <w:szCs w:val="24"/>
-          <w:lang w:val="de-DE"/>
-        </w:rPr>
-        <w:t xml:space="preserve">Peter reist mit Paula </w:t>
+        <w:t xml:space="preserve"> Peter reist mit Paula </w:t>
       </w:r>
       <w:r>
         <w:rPr>
@@ -297,24 +288,7 @@
           <w:lang w:val="de-DE"/>
         </w:rPr>
         <w:tab/>
-      </w:r>
-      <w:r>
-        <w:rPr>
-          <w:rFonts w:ascii="Arial" w:hAnsi="Arial" w:cs="Arial"/>
-          <w:sz w:val="24"/>
-          <w:szCs w:val="24"/>
-          <w:lang w:val="de-DE"/>
-        </w:rPr>
-        <w:t xml:space="preserve">B: </w:t>
-      </w:r>
-      <w:r>
-        <w:rPr>
-          <w:rFonts w:ascii="Arial" w:hAnsi="Arial" w:cs="Arial"/>
-          <w:sz w:val="24"/>
-          <w:szCs w:val="24"/>
-          <w:lang w:val="de-DE"/>
-        </w:rPr>
-        <w:t xml:space="preserve">Nein, </w:t>
+        <w:t xml:space="preserve">B: Nein, </w:t>
       </w:r>
       <w:r>
         <w:rPr>
@@ -903,18 +877,8 @@
           <w:sz w:val="24"/>
           <w:szCs w:val="24"/>
         </w:rPr>
-        <w:t xml:space="preserve">use Prolific or </w:t>
-      </w:r>
-      <w:proofErr w:type="spellStart"/>
-      <w:r>
-        <w:rPr>
-          <w:rFonts w:ascii="Arial" w:hAnsi="Arial" w:cs="Arial"/>
-          <w:sz w:val="24"/>
-          <w:szCs w:val="24"/>
-        </w:rPr>
-        <w:t>clickworker</w:t>
-      </w:r>
-      <w:proofErr w:type="spellEnd"/>
+        <w:t>use Prolific or clickworker</w:t>
+      </w:r>
       <w:r>
         <w:rPr>
           <w:rFonts w:ascii="Arial" w:hAnsi="Arial" w:cs="Arial"/>
@@ -952,25 +916,7 @@
           <w:sz w:val="24"/>
           <w:szCs w:val="24"/>
         </w:rPr>
-        <w:t xml:space="preserve">use </w:t>
-      </w:r>
-      <w:proofErr w:type="spellStart"/>
-      <w:r>
-        <w:rPr>
-          <w:rFonts w:ascii="Arial" w:hAnsi="Arial" w:cs="Arial"/>
-          <w:sz w:val="24"/>
-          <w:szCs w:val="24"/>
-        </w:rPr>
-        <w:t>Praat</w:t>
-      </w:r>
-      <w:proofErr w:type="spellEnd"/>
-      <w:r>
-        <w:rPr>
-          <w:rFonts w:ascii="Arial" w:hAnsi="Arial" w:cs="Arial"/>
-          <w:sz w:val="24"/>
-          <w:szCs w:val="24"/>
-        </w:rPr>
-        <w:t xml:space="preserve"> for recording of verbal stimuli</w:t>
+        <w:t>use Praat for recording of verbal stimuli</w:t>
       </w:r>
     </w:p>
     <w:p>
@@ -1001,43 +947,164 @@
           <w:sz w:val="24"/>
           <w:szCs w:val="24"/>
         </w:rPr>
-        <w:t xml:space="preserve">voice actors: Roman Pertl has already agreed (still waiting for answers from Tim </w:t>
-      </w:r>
-      <w:proofErr w:type="spellStart"/>
-      <w:r>
-        <w:rPr>
-          <w:rFonts w:ascii="Arial" w:hAnsi="Arial" w:cs="Arial"/>
-          <w:sz w:val="24"/>
-          <w:szCs w:val="24"/>
-        </w:rPr>
-        <w:t>Wientzko</w:t>
-      </w:r>
-      <w:proofErr w:type="spellEnd"/>
-      <w:r>
-        <w:rPr>
-          <w:rFonts w:ascii="Arial" w:hAnsi="Arial" w:cs="Arial"/>
-          <w:sz w:val="24"/>
-          <w:szCs w:val="24"/>
-        </w:rPr>
-        <w:t xml:space="preserve"> and Nils </w:t>
-      </w:r>
-      <w:proofErr w:type="spellStart"/>
-      <w:r>
-        <w:rPr>
-          <w:rFonts w:ascii="Arial" w:hAnsi="Arial" w:cs="Arial"/>
-          <w:sz w:val="24"/>
-          <w:szCs w:val="24"/>
-        </w:rPr>
-        <w:t>Weyland</w:t>
-      </w:r>
-      <w:proofErr w:type="spellEnd"/>
-      <w:r>
-        <w:rPr>
-          <w:rFonts w:ascii="Arial" w:hAnsi="Arial" w:cs="Arial"/>
-          <w:sz w:val="24"/>
-          <w:szCs w:val="24"/>
-        </w:rPr>
-        <w:t>, since more speakers would be better for a dialogue)</w:t>
+        <w:t>voice actors</w:t>
+      </w:r>
+      <w:r>
+        <w:rPr>
+          <w:rFonts w:ascii="Arial" w:hAnsi="Arial" w:cs="Arial"/>
+          <w:sz w:val="24"/>
+          <w:szCs w:val="24"/>
+        </w:rPr>
+        <w:t>/previous speakers for studies</w:t>
+      </w:r>
+      <w:r>
+        <w:rPr>
+          <w:rFonts w:ascii="Arial" w:hAnsi="Arial" w:cs="Arial"/>
+          <w:sz w:val="24"/>
+          <w:szCs w:val="24"/>
+        </w:rPr>
+        <w:t xml:space="preserve">: </w:t>
+      </w:r>
+    </w:p>
+    <w:p>
+      <w:pPr>
+        <w:pStyle w:val="Listenabsatz"/>
+        <w:numPr>
+          <w:ilvl w:val="1"/>
+          <w:numId w:val="1"/>
+        </w:numPr>
+        <w:spacing w:after="0" w:line="276" w:lineRule="auto"/>
+        <w:rPr>
+          <w:rFonts w:ascii="Arial" w:hAnsi="Arial" w:cs="Arial"/>
+          <w:sz w:val="24"/>
+          <w:szCs w:val="24"/>
+        </w:rPr>
+      </w:pPr>
+      <w:r>
+        <w:rPr>
+          <w:rFonts w:ascii="Arial" w:hAnsi="Arial" w:cs="Arial"/>
+          <w:sz w:val="24"/>
+          <w:szCs w:val="24"/>
+        </w:rPr>
+        <w:t>Roman Pertl</w:t>
+      </w:r>
+      <w:r>
+        <w:rPr>
+          <w:rFonts w:ascii="Arial" w:hAnsi="Arial" w:cs="Arial"/>
+          <w:sz w:val="24"/>
+          <w:szCs w:val="24"/>
+        </w:rPr>
+        <w:t xml:space="preserve">: </w:t>
+      </w:r>
+      <w:r>
+        <w:rPr>
+          <w:rFonts w:ascii="Arial" w:hAnsi="Arial" w:cs="Arial"/>
+          <w:sz w:val="24"/>
+          <w:szCs w:val="24"/>
+        </w:rPr>
+        <w:t xml:space="preserve">has already agreed </w:t>
+      </w:r>
+      <w:r>
+        <w:rPr>
+          <w:rFonts w:ascii="Arial" w:hAnsi="Arial" w:cs="Arial"/>
+          <w:sz w:val="24"/>
+          <w:szCs w:val="24"/>
+        </w:rPr>
+        <w:t>to help but is not available before June 19</w:t>
+      </w:r>
+      <w:r>
+        <w:rPr>
+          <w:rFonts w:ascii="Arial" w:hAnsi="Arial" w:cs="Arial"/>
+          <w:sz w:val="24"/>
+          <w:szCs w:val="24"/>
+          <w:vertAlign w:val="superscript"/>
+        </w:rPr>
+        <w:t>th</w:t>
+      </w:r>
+      <w:r>
+        <w:rPr>
+          <w:rFonts w:ascii="Arial" w:hAnsi="Arial" w:cs="Arial"/>
+          <w:sz w:val="24"/>
+          <w:szCs w:val="24"/>
+        </w:rPr>
+        <w:t xml:space="preserve"> </w:t>
+      </w:r>
+    </w:p>
+    <w:p>
+      <w:pPr>
+        <w:pStyle w:val="Listenabsatz"/>
+        <w:numPr>
+          <w:ilvl w:val="1"/>
+          <w:numId w:val="1"/>
+        </w:numPr>
+        <w:spacing w:after="0" w:line="276" w:lineRule="auto"/>
+        <w:rPr>
+          <w:rFonts w:ascii="Arial" w:hAnsi="Arial" w:cs="Arial"/>
+          <w:sz w:val="24"/>
+          <w:szCs w:val="24"/>
+        </w:rPr>
+      </w:pPr>
+      <w:r>
+        <w:rPr>
+          <w:rFonts w:ascii="Arial" w:hAnsi="Arial" w:cs="Arial"/>
+          <w:sz w:val="24"/>
+          <w:szCs w:val="24"/>
+        </w:rPr>
+        <w:t>Nils Weyland</w:t>
+      </w:r>
+      <w:r>
+        <w:rPr>
+          <w:rFonts w:ascii="Arial" w:hAnsi="Arial" w:cs="Arial"/>
+          <w:sz w:val="24"/>
+          <w:szCs w:val="24"/>
+        </w:rPr>
+        <w:t>: on holiday but will get back to the email soon</w:t>
+      </w:r>
+    </w:p>
+    <w:p>
+      <w:pPr>
+        <w:pStyle w:val="Listenabsatz"/>
+        <w:numPr>
+          <w:ilvl w:val="1"/>
+          <w:numId w:val="1"/>
+        </w:numPr>
+        <w:spacing w:after="0" w:line="276" w:lineRule="auto"/>
+        <w:rPr>
+          <w:rFonts w:ascii="Arial" w:hAnsi="Arial" w:cs="Arial"/>
+          <w:sz w:val="24"/>
+          <w:szCs w:val="24"/>
+        </w:rPr>
+      </w:pPr>
+      <w:r>
+        <w:rPr>
+          <w:rFonts w:ascii="Arial" w:hAnsi="Arial" w:cs="Arial"/>
+          <w:sz w:val="24"/>
+          <w:szCs w:val="24"/>
+        </w:rPr>
+        <w:t>Tim Wientzek: only recorded stimuli once, not a professional but would help</w:t>
+      </w:r>
+    </w:p>
+    <w:p>
+      <w:pPr>
+        <w:pStyle w:val="Listenabsatz"/>
+        <w:numPr>
+          <w:ilvl w:val="1"/>
+          <w:numId w:val="1"/>
+        </w:numPr>
+        <w:spacing w:after="0" w:line="276" w:lineRule="auto"/>
+        <w:rPr>
+          <w:rFonts w:ascii="Arial" w:hAnsi="Arial" w:cs="Arial"/>
+          <w:sz w:val="24"/>
+          <w:szCs w:val="24"/>
+        </w:rPr>
+      </w:pPr>
+      <w:r>
+        <w:rPr>
+          <w:rFonts w:ascii="Arial" w:hAnsi="Arial" w:cs="Arial"/>
+          <w:sz w:val="24"/>
+          <w:szCs w:val="24"/>
+        </w:rPr>
+        <w:t>Julia Staufer: still waiting for a response</w:t>
       </w:r>
     </w:p>
     <w:p>
@@ -1113,6 +1180,7 @@
           <w:szCs w:val="24"/>
           <w:u w:val="single"/>
         </w:rPr>
+        <w:lastRenderedPageBreak/>
         <w:t>Design</w:t>
       </w:r>
       <w:r>
@@ -1281,7 +1349,6 @@
           <w:szCs w:val="24"/>
           <w:u w:val="single"/>
         </w:rPr>
-        <w:lastRenderedPageBreak/>
         <w:t>A</w:t>
       </w:r>
       <w:r>
@@ -1665,7 +1732,6 @@
         </w:rPr>
         <w:t xml:space="preserve">Responses are all in the form </w:t>
       </w:r>
-      <w:proofErr w:type="spellStart"/>
       <w:r>
         <w:rPr>
           <w:rFonts w:ascii="Arial" w:hAnsi="Arial" w:cs="Arial"/>
@@ -1673,17 +1739,7 @@
           <w:sz w:val="24"/>
           <w:szCs w:val="24"/>
         </w:rPr>
-        <w:t>Nein</w:t>
-      </w:r>
-      <w:proofErr w:type="spellEnd"/>
-      <w:r>
-        <w:rPr>
-          <w:rFonts w:ascii="Arial" w:hAnsi="Arial" w:cs="Arial"/>
-          <w:i/>
-          <w:sz w:val="24"/>
-          <w:szCs w:val="24"/>
-        </w:rPr>
-        <w:t>, X</w:t>
+        <w:t>Nein, X</w:t>
       </w:r>
       <w:r>
         <w:rPr>
@@ -1749,27 +1805,7 @@
           <w:sz w:val="24"/>
           <w:szCs w:val="24"/>
         </w:rPr>
-        <w:t xml:space="preserve">Hans </w:t>
-      </w:r>
-      <w:proofErr w:type="spellStart"/>
-      <w:r>
-        <w:rPr>
-          <w:rFonts w:ascii="Arial" w:hAnsi="Arial" w:cs="Arial"/>
-          <w:i/>
-          <w:sz w:val="24"/>
-          <w:szCs w:val="24"/>
-        </w:rPr>
-        <w:t>glaubt</w:t>
-      </w:r>
-      <w:proofErr w:type="spellEnd"/>
-      <w:r>
-        <w:rPr>
-          <w:rFonts w:ascii="Arial" w:hAnsi="Arial" w:cs="Arial"/>
-          <w:i/>
-          <w:sz w:val="24"/>
-          <w:szCs w:val="24"/>
-        </w:rPr>
-        <w:t>…</w:t>
+        <w:t>Hans glaubt…</w:t>
       </w:r>
       <w:r>
         <w:rPr>
@@ -2499,23 +2535,13 @@
           <w:szCs w:val="24"/>
         </w:rPr>
       </w:pPr>
-      <w:proofErr w:type="spellStart"/>
-      <w:r>
-        <w:rPr>
-          <w:rFonts w:ascii="Arial" w:hAnsi="Arial" w:cs="Arial"/>
-          <w:sz w:val="24"/>
-          <w:szCs w:val="24"/>
-        </w:rPr>
-        <w:t>Nein</w:t>
-      </w:r>
-      <w:proofErr w:type="spellEnd"/>
-      <w:r>
-        <w:rPr>
-          <w:rFonts w:ascii="Arial" w:hAnsi="Arial" w:cs="Arial"/>
-          <w:sz w:val="24"/>
-          <w:szCs w:val="24"/>
-        </w:rPr>
-        <w:t xml:space="preserve">, </w:t>
+      <w:r>
+        <w:rPr>
+          <w:rFonts w:ascii="Arial" w:hAnsi="Arial" w:cs="Arial"/>
+          <w:sz w:val="24"/>
+          <w:szCs w:val="24"/>
+        </w:rPr>
+        <w:t xml:space="preserve">Nein, </w:t>
       </w:r>
       <w:r>
         <w:rPr>
@@ -2628,23 +2654,13 @@
           <w:szCs w:val="24"/>
         </w:rPr>
       </w:pPr>
-      <w:proofErr w:type="spellStart"/>
-      <w:r>
-        <w:rPr>
-          <w:rFonts w:ascii="Arial" w:hAnsi="Arial" w:cs="Arial"/>
-          <w:sz w:val="24"/>
-          <w:szCs w:val="24"/>
-        </w:rPr>
-        <w:t>Nein</w:t>
-      </w:r>
-      <w:proofErr w:type="spellEnd"/>
-      <w:r>
-        <w:rPr>
-          <w:rFonts w:ascii="Arial" w:hAnsi="Arial" w:cs="Arial"/>
-          <w:sz w:val="24"/>
-          <w:szCs w:val="24"/>
-        </w:rPr>
-        <w:t xml:space="preserve">, </w:t>
+      <w:r>
+        <w:rPr>
+          <w:rFonts w:ascii="Arial" w:hAnsi="Arial" w:cs="Arial"/>
+          <w:sz w:val="24"/>
+          <w:szCs w:val="24"/>
+        </w:rPr>
+        <w:t xml:space="preserve">Nein, </w:t>
       </w:r>
       <w:r>
         <w:rPr>
@@ -2687,6 +2703,7 @@
           <w:szCs w:val="24"/>
           <w:lang w:val="de-DE"/>
         </w:rPr>
+        <w:lastRenderedPageBreak/>
         <w:t>Peter</w:t>
       </w:r>
       <w:r>
@@ -2757,25 +2774,14 @@
           <w:szCs w:val="24"/>
         </w:rPr>
       </w:pPr>
-      <w:proofErr w:type="spellStart"/>
-      <w:r>
-        <w:rPr>
-          <w:rFonts w:ascii="Arial" w:hAnsi="Arial" w:cs="Arial"/>
-          <w:sz w:val="24"/>
-          <w:szCs w:val="24"/>
-        </w:rPr>
-        <w:t>Nein</w:t>
-      </w:r>
-      <w:proofErr w:type="spellEnd"/>
-      <w:r>
-        <w:rPr>
-          <w:rFonts w:ascii="Arial" w:hAnsi="Arial" w:cs="Arial"/>
-          <w:sz w:val="24"/>
-          <w:szCs w:val="24"/>
-        </w:rPr>
-        <w:t xml:space="preserve">, </w:t>
-      </w:r>
-      <w:proofErr w:type="spellStart"/>
+      <w:r>
+        <w:rPr>
+          <w:rFonts w:ascii="Arial" w:hAnsi="Arial" w:cs="Arial"/>
+          <w:sz w:val="24"/>
+          <w:szCs w:val="24"/>
+        </w:rPr>
+        <w:t xml:space="preserve">Nein, </w:t>
+      </w:r>
       <w:r>
         <w:rPr>
           <w:rFonts w:ascii="Arial" w:hAnsi="Arial" w:cs="Arial"/>
@@ -2786,7 +2792,6 @@
         </w:rPr>
         <w:t>Küchentheke</w:t>
       </w:r>
-      <w:proofErr w:type="spellEnd"/>
       <w:r>
         <w:rPr>
           <w:rFonts w:ascii="Arial" w:hAnsi="Arial" w:cs="Arial"/>
@@ -2888,23 +2893,13 @@
           <w:szCs w:val="24"/>
         </w:rPr>
       </w:pPr>
-      <w:proofErr w:type="spellStart"/>
-      <w:r>
-        <w:rPr>
-          <w:rFonts w:ascii="Arial" w:hAnsi="Arial" w:cs="Arial"/>
-          <w:sz w:val="24"/>
-          <w:szCs w:val="24"/>
-        </w:rPr>
-        <w:t>Nein</w:t>
-      </w:r>
-      <w:proofErr w:type="spellEnd"/>
-      <w:r>
-        <w:rPr>
-          <w:rFonts w:ascii="Arial" w:hAnsi="Arial" w:cs="Arial"/>
-          <w:sz w:val="24"/>
-          <w:szCs w:val="24"/>
-        </w:rPr>
-        <w:t xml:space="preserve">, </w:t>
+      <w:r>
+        <w:rPr>
+          <w:rFonts w:ascii="Arial" w:hAnsi="Arial" w:cs="Arial"/>
+          <w:sz w:val="24"/>
+          <w:szCs w:val="24"/>
+        </w:rPr>
+        <w:t xml:space="preserve">Nein, </w:t>
       </w:r>
       <w:r>
         <w:rPr>
@@ -2957,7 +2952,6 @@
           <w:szCs w:val="24"/>
           <w:lang w:val="de-DE"/>
         </w:rPr>
-        <w:lastRenderedPageBreak/>
         <w:t xml:space="preserve">Peter, der </w:t>
       </w:r>
       <w:r>
@@ -4393,6 +4387,7 @@
           <w:szCs w:val="24"/>
           <w:lang w:val="de-DE"/>
         </w:rPr>
+        <w:lastRenderedPageBreak/>
         <w:t xml:space="preserve">Peter, der sich nach dem Spaziergang mit </w:t>
       </w:r>
       <w:r>
@@ -4480,7 +4475,6 @@
           <w:szCs w:val="24"/>
           <w:lang w:val="de-DE"/>
         </w:rPr>
-        <w:lastRenderedPageBreak/>
         <w:t xml:space="preserve">Peter, der sich </w:t>
       </w:r>
       <w:r>
@@ -5738,6 +5732,7 @@
           <w:szCs w:val="24"/>
           <w:lang w:val="de-DE"/>
         </w:rPr>
+        <w:lastRenderedPageBreak/>
         <w:t xml:space="preserve">Peter, der gegen die Restaurierung der Kirche ist, sammelt mit </w:t>
       </w:r>
       <w:r>
@@ -5834,7 +5829,6 @@
           <w:szCs w:val="24"/>
           <w:lang w:val="de-DE"/>
         </w:rPr>
-        <w:lastRenderedPageBreak/>
         <w:t xml:space="preserve">Peter, der gegen die Restaurierung der Kirche ist, sammelt </w:t>
       </w:r>
       <w:r>
@@ -7210,6 +7204,7 @@
           <w:szCs w:val="24"/>
           <w:lang w:val="de-DE"/>
         </w:rPr>
+        <w:lastRenderedPageBreak/>
         <w:t>Peter</w:t>
       </w:r>
       <w:r>
@@ -7280,23 +7275,13 @@
           <w:szCs w:val="24"/>
         </w:rPr>
       </w:pPr>
-      <w:proofErr w:type="spellStart"/>
-      <w:r>
-        <w:rPr>
-          <w:rFonts w:ascii="Arial" w:hAnsi="Arial" w:cs="Arial"/>
-          <w:sz w:val="24"/>
-          <w:szCs w:val="24"/>
-        </w:rPr>
-        <w:t>Nein</w:t>
-      </w:r>
-      <w:proofErr w:type="spellEnd"/>
-      <w:r>
-        <w:rPr>
-          <w:rFonts w:ascii="Arial" w:hAnsi="Arial" w:cs="Arial"/>
-          <w:sz w:val="24"/>
-          <w:szCs w:val="24"/>
-        </w:rPr>
-        <w:t xml:space="preserve">, </w:t>
+      <w:r>
+        <w:rPr>
+          <w:rFonts w:ascii="Arial" w:hAnsi="Arial" w:cs="Arial"/>
+          <w:sz w:val="24"/>
+          <w:szCs w:val="24"/>
+        </w:rPr>
+        <w:t xml:space="preserve">Nein, </w:t>
       </w:r>
       <w:r>
         <w:rPr>
@@ -7379,7 +7364,6 @@
           <w:szCs w:val="24"/>
           <w:lang w:val="de-DE"/>
         </w:rPr>
-        <w:lastRenderedPageBreak/>
         <w:t>Peter</w:t>
       </w:r>
       <w:r>
@@ -7468,23 +7452,13 @@
           <w:szCs w:val="24"/>
         </w:rPr>
       </w:pPr>
-      <w:proofErr w:type="spellStart"/>
-      <w:r>
-        <w:rPr>
-          <w:rFonts w:ascii="Arial" w:hAnsi="Arial" w:cs="Arial"/>
-          <w:sz w:val="24"/>
-          <w:szCs w:val="24"/>
-        </w:rPr>
-        <w:t>Nein</w:t>
-      </w:r>
-      <w:proofErr w:type="spellEnd"/>
-      <w:r>
-        <w:rPr>
-          <w:rFonts w:ascii="Arial" w:hAnsi="Arial" w:cs="Arial"/>
-          <w:sz w:val="24"/>
-          <w:szCs w:val="24"/>
-        </w:rPr>
-        <w:t xml:space="preserve">, </w:t>
+      <w:r>
+        <w:rPr>
+          <w:rFonts w:ascii="Arial" w:hAnsi="Arial" w:cs="Arial"/>
+          <w:sz w:val="24"/>
+          <w:szCs w:val="24"/>
+        </w:rPr>
+        <w:t xml:space="preserve">Nein, </w:t>
       </w:r>
       <w:r>
         <w:rPr>
@@ -7637,25 +7611,14 @@
           <w:szCs w:val="24"/>
         </w:rPr>
       </w:pPr>
-      <w:proofErr w:type="spellStart"/>
-      <w:r>
-        <w:rPr>
-          <w:rFonts w:ascii="Arial" w:hAnsi="Arial" w:cs="Arial"/>
-          <w:sz w:val="24"/>
-          <w:szCs w:val="24"/>
-        </w:rPr>
-        <w:t>Nein</w:t>
-      </w:r>
-      <w:proofErr w:type="spellEnd"/>
-      <w:r>
-        <w:rPr>
-          <w:rFonts w:ascii="Arial" w:hAnsi="Arial" w:cs="Arial"/>
-          <w:sz w:val="24"/>
-          <w:szCs w:val="24"/>
-        </w:rPr>
-        <w:t xml:space="preserve">, </w:t>
-      </w:r>
-      <w:proofErr w:type="spellStart"/>
+      <w:r>
+        <w:rPr>
+          <w:rFonts w:ascii="Arial" w:hAnsi="Arial" w:cs="Arial"/>
+          <w:sz w:val="24"/>
+          <w:szCs w:val="24"/>
+        </w:rPr>
+        <w:t xml:space="preserve">Nein, </w:t>
+      </w:r>
       <w:r>
         <w:rPr>
           <w:rFonts w:ascii="Arial" w:hAnsi="Arial" w:cs="Arial"/>
@@ -7666,7 +7629,6 @@
         </w:rPr>
         <w:t>Küchentheke</w:t>
       </w:r>
-      <w:proofErr w:type="spellEnd"/>
       <w:r>
         <w:rPr>
           <w:rFonts w:ascii="Arial" w:hAnsi="Arial" w:cs="Arial"/>
@@ -7799,25 +7761,14 @@
           <w:szCs w:val="24"/>
         </w:rPr>
       </w:pPr>
-      <w:proofErr w:type="spellStart"/>
-      <w:r>
-        <w:rPr>
-          <w:rFonts w:ascii="Arial" w:hAnsi="Arial" w:cs="Arial"/>
-          <w:sz w:val="24"/>
-          <w:szCs w:val="24"/>
-        </w:rPr>
-        <w:t>Nein</w:t>
-      </w:r>
-      <w:proofErr w:type="spellEnd"/>
-      <w:r>
-        <w:rPr>
-          <w:rFonts w:ascii="Arial" w:hAnsi="Arial" w:cs="Arial"/>
-          <w:sz w:val="24"/>
-          <w:szCs w:val="24"/>
-        </w:rPr>
-        <w:t xml:space="preserve">, </w:t>
-      </w:r>
-      <w:proofErr w:type="spellStart"/>
+      <w:r>
+        <w:rPr>
+          <w:rFonts w:ascii="Arial" w:hAnsi="Arial" w:cs="Arial"/>
+          <w:sz w:val="24"/>
+          <w:szCs w:val="24"/>
+        </w:rPr>
+        <w:t xml:space="preserve">Nein, </w:t>
+      </w:r>
       <w:r>
         <w:rPr>
           <w:rFonts w:ascii="Arial" w:hAnsi="Arial" w:cs="Arial"/>
@@ -7828,7 +7779,6 @@
         </w:rPr>
         <w:t>vor</w:t>
       </w:r>
-      <w:proofErr w:type="spellEnd"/>
       <w:r>
         <w:rPr>
           <w:rFonts w:ascii="Arial" w:hAnsi="Arial" w:cs="Arial"/>
@@ -9129,6 +9079,7 @@
           <w:szCs w:val="24"/>
           <w:lang w:val="de-DE"/>
         </w:rPr>
+        <w:lastRenderedPageBreak/>
         <w:t>Als was arbeitet Peter?</w:t>
       </w:r>
     </w:p>
@@ -9238,7 +9189,6 @@
           <w:szCs w:val="24"/>
           <w:lang w:val="de-DE"/>
         </w:rPr>
-        <w:lastRenderedPageBreak/>
         <w:t>Als was arbeitet Peter?</w:t>
       </w:r>
     </w:p>
@@ -10688,6 +10638,7 @@
           <w:szCs w:val="24"/>
           <w:lang w:val="de-DE"/>
         </w:rPr>
+        <w:lastRenderedPageBreak/>
         <w:t xml:space="preserve">Nein, </w:t>
       </w:r>
       <w:r>
@@ -10758,7 +10709,6 @@
           <w:szCs w:val="24"/>
           <w:lang w:val="de-DE"/>
         </w:rPr>
-        <w:lastRenderedPageBreak/>
         <w:t>Was wünscht sich Peter für seine Selbständigkeit?</w:t>
       </w:r>
       <w:r>

</xml_diff>